<commit_message>
final commit Lab 1
</commit_message>
<xml_diff>
--- a/Sudheendra_Lab1_Report.docx
+++ b/Sudheendra_Lab1_Report.docx
@@ -6,12 +6,16 @@
       <w:pPr>
         <w:jc w:val="center"/>
         <w:rPr>
+          <w:b/>
+          <w:bCs/>
           <w:sz w:val="24"/>
           <w:szCs w:val="24"/>
         </w:rPr>
       </w:pPr>
       <w:r>
         <w:rPr>
+          <w:b/>
+          <w:bCs/>
           <w:sz w:val="24"/>
           <w:szCs w:val="24"/>
         </w:rPr>
@@ -25,7 +29,14 @@
         </w:rPr>
       </w:pPr>
       <w:r>
-        <w:t xml:space="preserve">Demo video -&gt; </w:t>
+        <w:rPr>
+          <w:b/>
+          <w:bCs/>
+        </w:rPr>
+        <w:t>Demo video</w:t>
+      </w:r>
+      <w:r>
+        <w:t xml:space="preserve"> -&gt; </w:t>
       </w:r>
       <w:hyperlink r:id="rId5" w:history="1">
         <w:r>
@@ -37,7 +48,17 @@
       </w:hyperlink>
     </w:p>
     <w:p>
-      <w:r>
+      <w:pPr>
+        <w:rPr>
+          <w:b/>
+          <w:bCs/>
+        </w:rPr>
+      </w:pPr>
+      <w:r>
+        <w:rPr>
+          <w:b/>
+          <w:bCs/>
+        </w:rPr>
         <w:t>Introduction</w:t>
       </w:r>
     </w:p>
@@ -64,7 +85,625 @@
         <w:t>Build the application using MySQL as the primary database with a Node.js/Express server, and use React to develop the front end of the website.</w:t>
       </w:r>
     </w:p>
+    <w:p>
+      <w:pPr>
+        <w:rPr>
+          <w:b/>
+          <w:bCs/>
+        </w:rPr>
+      </w:pPr>
+      <w:r>
+        <w:rPr>
+          <w:b/>
+          <w:bCs/>
+        </w:rPr>
+        <w:t>System Design</w:t>
+      </w:r>
+    </w:p>
+    <w:p>
+      <w:r>
+        <w:t>The database used is MySQL and the tables are not normalized. We have the following entities-</w:t>
+      </w:r>
+    </w:p>
+    <w:p>
+      <w:pPr>
+        <w:pStyle w:val="ListParagraph"/>
+        <w:numPr>
+          <w:ilvl w:val="0"/>
+          <w:numId w:val="5"/>
+        </w:numPr>
+      </w:pPr>
+      <w:r>
+        <w:t>User</w:t>
+      </w:r>
+    </w:p>
+    <w:p>
+      <w:pPr>
+        <w:pStyle w:val="ListParagraph"/>
+        <w:numPr>
+          <w:ilvl w:val="0"/>
+          <w:numId w:val="5"/>
+        </w:numPr>
+      </w:pPr>
+      <w:r>
+        <w:t>Shop</w:t>
+      </w:r>
+    </w:p>
+    <w:p>
+      <w:pPr>
+        <w:pStyle w:val="ListParagraph"/>
+        <w:numPr>
+          <w:ilvl w:val="0"/>
+          <w:numId w:val="5"/>
+        </w:numPr>
+      </w:pPr>
+      <w:r>
+        <w:t>Product</w:t>
+      </w:r>
+    </w:p>
+    <w:p>
+      <w:pPr>
+        <w:pStyle w:val="ListParagraph"/>
+        <w:numPr>
+          <w:ilvl w:val="0"/>
+          <w:numId w:val="5"/>
+        </w:numPr>
+      </w:pPr>
+      <w:r>
+        <w:t>Favourite</w:t>
+      </w:r>
+    </w:p>
+    <w:p>
+      <w:pPr>
+        <w:pStyle w:val="ListParagraph"/>
+        <w:numPr>
+          <w:ilvl w:val="0"/>
+          <w:numId w:val="5"/>
+        </w:numPr>
+      </w:pPr>
+      <w:r>
+        <w:t>Cart</w:t>
+      </w:r>
+    </w:p>
+    <w:p>
+      <w:pPr>
+        <w:pStyle w:val="ListParagraph"/>
+        <w:numPr>
+          <w:ilvl w:val="0"/>
+          <w:numId w:val="5"/>
+        </w:numPr>
+      </w:pPr>
+      <w:r>
+        <w:t>Order</w:t>
+      </w:r>
+    </w:p>
+    <w:p>
+      <w:r>
+        <w:t>The ORM library Sequelize is used to execute CRUD operations efficiently. The backend is built using Node.js/Express, and REST API routes are implemented to allow the client to interact with the server. A few of these routes are-</w:t>
+      </w:r>
+    </w:p>
+    <w:p>
+      <w:pPr>
+        <w:pStyle w:val="ListParagraph"/>
+        <w:numPr>
+          <w:ilvl w:val="0"/>
+          <w:numId w:val="6"/>
+        </w:numPr>
+      </w:pPr>
+      <w:r>
+        <w:t>POST /</w:t>
+      </w:r>
+      <w:r>
+        <w:t>auth/login,</w:t>
+      </w:r>
+      <w:r>
+        <w:t xml:space="preserve"> POST</w:t>
+      </w:r>
+      <w:r>
+        <w:t xml:space="preserve"> </w:t>
+      </w:r>
+      <w:r>
+        <w:t>/</w:t>
+      </w:r>
+      <w:r>
+        <w:t>auth/</w:t>
+      </w:r>
+      <w:r>
+        <w:t xml:space="preserve">register, </w:t>
+      </w:r>
+      <w:r>
+        <w:t>POST /</w:t>
+      </w:r>
+      <w:r>
+        <w:t>auth/</w:t>
+      </w:r>
+      <w:r>
+        <w:t>logout</w:t>
+      </w:r>
+    </w:p>
+    <w:p>
+      <w:pPr>
+        <w:pStyle w:val="ListParagraph"/>
+        <w:numPr>
+          <w:ilvl w:val="0"/>
+          <w:numId w:val="6"/>
+        </w:numPr>
+      </w:pPr>
+      <w:r>
+        <w:t>GET /</w:t>
+      </w:r>
+      <w:r>
+        <w:t>product/</w:t>
+      </w:r>
+      <w:r>
+        <w:t>id/:product_id, POST /product, PUT /product/:product_id</w:t>
+      </w:r>
+    </w:p>
+    <w:p>
+      <w:pPr>
+        <w:pStyle w:val="ListParagraph"/>
+        <w:numPr>
+          <w:ilvl w:val="0"/>
+          <w:numId w:val="6"/>
+        </w:numPr>
+      </w:pPr>
+      <w:r>
+        <w:t>GET /shop/available,</w:t>
+      </w:r>
+      <w:r>
+        <w:t xml:space="preserve"> </w:t>
+      </w:r>
+      <w:r>
+        <w:t>POST /shop, GET /shop</w:t>
+      </w:r>
+    </w:p>
+    <w:p>
+      <w:r>
+        <w:t>The client is developed using React, with Redux in the background managing the user and application workflow state. React-bootstrap is used for styling the elements and creating a responsive UI.</w:t>
+      </w:r>
+    </w:p>
+    <w:p>
+      <w:r>
+        <w:br w:type="page"/>
+      </w:r>
+    </w:p>
+    <w:p>
+      <w:pPr>
+        <w:rPr>
+          <w:b/>
+          <w:bCs/>
+        </w:rPr>
+      </w:pPr>
+      <w:r>
+        <w:rPr>
+          <w:b/>
+          <w:bCs/>
+        </w:rPr>
+        <w:lastRenderedPageBreak/>
+        <w:t>Results</w:t>
+      </w:r>
+    </w:p>
+    <w:p>
+      <w:r>
+        <w:t>Mocha API testing</w:t>
+      </w:r>
+    </w:p>
+    <w:p>
+      <w:r>
+        <w:drawing>
+          <wp:inline distT="0" distB="0" distL="0" distR="0" wp14:anchorId="4790BAB2" wp14:editId="64A3A425">
+            <wp:extent cx="5943600" cy="3162300"/>
+            <wp:effectExtent l="0" t="0" r="0" b="0"/>
+            <wp:docPr id="1" name="Picture 1" descr="Text&#10;&#10;Description automatically generated"/>
+            <wp:cNvGraphicFramePr>
+              <a:graphicFrameLocks xmlns:a="http://schemas.openxmlformats.org/drawingml/2006/main" noChangeAspect="1"/>
+            </wp:cNvGraphicFramePr>
+            <a:graphic xmlns:a="http://schemas.openxmlformats.org/drawingml/2006/main">
+              <a:graphicData uri="http://schemas.openxmlformats.org/drawingml/2006/picture">
+                <pic:pic xmlns:pic="http://schemas.openxmlformats.org/drawingml/2006/picture">
+                  <pic:nvPicPr>
+                    <pic:cNvPr id="1" name="Picture 1" descr="Text&#10;&#10;Description automatically generated"/>
+                    <pic:cNvPicPr/>
+                  </pic:nvPicPr>
+                  <pic:blipFill>
+                    <a:blip r:embed="rId6"/>
+                    <a:stretch>
+                      <a:fillRect/>
+                    </a:stretch>
+                  </pic:blipFill>
+                  <pic:spPr>
+                    <a:xfrm>
+                      <a:off x="0" y="0"/>
+                      <a:ext cx="5943600" cy="3162300"/>
+                    </a:xfrm>
+                    <a:prstGeom prst="rect">
+                      <a:avLst/>
+                    </a:prstGeom>
+                  </pic:spPr>
+                </pic:pic>
+              </a:graphicData>
+            </a:graphic>
+          </wp:inline>
+        </w:drawing>
+      </w:r>
+    </w:p>
     <w:p/>
+    <w:p>
+      <w:r>
+        <w:t>JMeter Testing</w:t>
+      </w:r>
+    </w:p>
+    <w:p>
+      <w:r>
+        <w:drawing>
+          <wp:inline distT="0" distB="0" distL="0" distR="0" wp14:anchorId="2B751807" wp14:editId="7979D391">
+            <wp:extent cx="4754880" cy="2423160"/>
+            <wp:effectExtent l="0" t="0" r="7620" b="0"/>
+            <wp:docPr id="2" name="Picture 2" descr="Chart, line chart&#10;&#10;Description automatically generated"/>
+            <wp:cNvGraphicFramePr>
+              <a:graphicFrameLocks xmlns:a="http://schemas.openxmlformats.org/drawingml/2006/main" noChangeAspect="1"/>
+            </wp:cNvGraphicFramePr>
+            <a:graphic xmlns:a="http://schemas.openxmlformats.org/drawingml/2006/main">
+              <a:graphicData uri="http://schemas.openxmlformats.org/drawingml/2006/picture">
+                <pic:pic xmlns:pic="http://schemas.openxmlformats.org/drawingml/2006/picture">
+                  <pic:nvPicPr>
+                    <pic:cNvPr id="2" name="Picture 2" descr="Chart, line chart&#10;&#10;Description automatically generated"/>
+                    <pic:cNvPicPr/>
+                  </pic:nvPicPr>
+                  <pic:blipFill>
+                    <a:blip r:embed="rId7"/>
+                    <a:stretch>
+                      <a:fillRect/>
+                    </a:stretch>
+                  </pic:blipFill>
+                  <pic:spPr>
+                    <a:xfrm>
+                      <a:off x="0" y="0"/>
+                      <a:ext cx="4761964" cy="2426770"/>
+                    </a:xfrm>
+                    <a:prstGeom prst="rect">
+                      <a:avLst/>
+                    </a:prstGeom>
+                  </pic:spPr>
+                </pic:pic>
+              </a:graphicData>
+            </a:graphic>
+          </wp:inline>
+        </w:drawing>
+      </w:r>
+    </w:p>
+    <w:p>
+      <w:r>
+        <w:lastRenderedPageBreak/>
+        <w:drawing>
+          <wp:inline distT="0" distB="0" distL="0" distR="0" wp14:anchorId="37CEF892" wp14:editId="0252D5AD">
+            <wp:extent cx="4754880" cy="2427732"/>
+            <wp:effectExtent l="0" t="0" r="7620" b="0"/>
+            <wp:docPr id="3" name="Picture 3" descr="Chart, line chart&#10;&#10;Description automatically generated"/>
+            <wp:cNvGraphicFramePr>
+              <a:graphicFrameLocks xmlns:a="http://schemas.openxmlformats.org/drawingml/2006/main" noChangeAspect="1"/>
+            </wp:cNvGraphicFramePr>
+            <a:graphic xmlns:a="http://schemas.openxmlformats.org/drawingml/2006/main">
+              <a:graphicData uri="http://schemas.openxmlformats.org/drawingml/2006/picture">
+                <pic:pic xmlns:pic="http://schemas.openxmlformats.org/drawingml/2006/picture">
+                  <pic:nvPicPr>
+                    <pic:cNvPr id="3" name="Picture 3" descr="Chart, line chart&#10;&#10;Description automatically generated"/>
+                    <pic:cNvPicPr/>
+                  </pic:nvPicPr>
+                  <pic:blipFill>
+                    <a:blip r:embed="rId8"/>
+                    <a:stretch>
+                      <a:fillRect/>
+                    </a:stretch>
+                  </pic:blipFill>
+                  <pic:spPr>
+                    <a:xfrm>
+                      <a:off x="0" y="0"/>
+                      <a:ext cx="4765500" cy="2433154"/>
+                    </a:xfrm>
+                    <a:prstGeom prst="rect">
+                      <a:avLst/>
+                    </a:prstGeom>
+                  </pic:spPr>
+                </pic:pic>
+              </a:graphicData>
+            </a:graphic>
+          </wp:inline>
+        </w:drawing>
+      </w:r>
+    </w:p>
+    <w:p>
+      <w:r>
+        <w:drawing>
+          <wp:inline distT="0" distB="0" distL="0" distR="0" wp14:anchorId="2E0CDAA1" wp14:editId="0126AB15">
+            <wp:extent cx="4730289" cy="2417197"/>
+            <wp:effectExtent l="0" t="0" r="0" b="2540"/>
+            <wp:docPr id="4" name="Picture 4" descr="Chart, line chart&#10;&#10;Description automatically generated"/>
+            <wp:cNvGraphicFramePr>
+              <a:graphicFrameLocks xmlns:a="http://schemas.openxmlformats.org/drawingml/2006/main" noChangeAspect="1"/>
+            </wp:cNvGraphicFramePr>
+            <a:graphic xmlns:a="http://schemas.openxmlformats.org/drawingml/2006/main">
+              <a:graphicData uri="http://schemas.openxmlformats.org/drawingml/2006/picture">
+                <pic:pic xmlns:pic="http://schemas.openxmlformats.org/drawingml/2006/picture">
+                  <pic:nvPicPr>
+                    <pic:cNvPr id="4" name="Picture 4" descr="Chart, line chart&#10;&#10;Description automatically generated"/>
+                    <pic:cNvPicPr/>
+                  </pic:nvPicPr>
+                  <pic:blipFill>
+                    <a:blip r:embed="rId9"/>
+                    <a:stretch>
+                      <a:fillRect/>
+                    </a:stretch>
+                  </pic:blipFill>
+                  <pic:spPr>
+                    <a:xfrm>
+                      <a:off x="0" y="0"/>
+                      <a:ext cx="4745597" cy="2425019"/>
+                    </a:xfrm>
+                    <a:prstGeom prst="rect">
+                      <a:avLst/>
+                    </a:prstGeom>
+                  </pic:spPr>
+                </pic:pic>
+              </a:graphicData>
+            </a:graphic>
+          </wp:inline>
+        </w:drawing>
+      </w:r>
+    </w:p>
+    <w:p>
+      <w:r>
+        <w:drawing>
+          <wp:inline distT="0" distB="0" distL="0" distR="0" wp14:anchorId="1782A5F2" wp14:editId="69BAF0FE">
+            <wp:extent cx="4734944" cy="2413000"/>
+            <wp:effectExtent l="0" t="0" r="8890" b="6350"/>
+            <wp:docPr id="5" name="Picture 5" descr="Chart&#10;&#10;Description automatically generated with medium confidence"/>
+            <wp:cNvGraphicFramePr>
+              <a:graphicFrameLocks xmlns:a="http://schemas.openxmlformats.org/drawingml/2006/main" noChangeAspect="1"/>
+            </wp:cNvGraphicFramePr>
+            <a:graphic xmlns:a="http://schemas.openxmlformats.org/drawingml/2006/main">
+              <a:graphicData uri="http://schemas.openxmlformats.org/drawingml/2006/picture">
+                <pic:pic xmlns:pic="http://schemas.openxmlformats.org/drawingml/2006/picture">
+                  <pic:nvPicPr>
+                    <pic:cNvPr id="5" name="Picture 5" descr="Chart&#10;&#10;Description automatically generated with medium confidence"/>
+                    <pic:cNvPicPr/>
+                  </pic:nvPicPr>
+                  <pic:blipFill>
+                    <a:blip r:embed="rId10"/>
+                    <a:stretch>
+                      <a:fillRect/>
+                    </a:stretch>
+                  </pic:blipFill>
+                  <pic:spPr>
+                    <a:xfrm>
+                      <a:off x="0" y="0"/>
+                      <a:ext cx="4750405" cy="2420879"/>
+                    </a:xfrm>
+                    <a:prstGeom prst="rect">
+                      <a:avLst/>
+                    </a:prstGeom>
+                  </pic:spPr>
+                </pic:pic>
+              </a:graphicData>
+            </a:graphic>
+          </wp:inline>
+        </w:drawing>
+      </w:r>
+    </w:p>
+    <w:p>
+      <w:r>
+        <w:lastRenderedPageBreak/>
+        <w:drawing>
+          <wp:inline distT="0" distB="0" distL="0" distR="0" wp14:anchorId="0042C8D3" wp14:editId="3559C74E">
+            <wp:extent cx="5178561" cy="2631882"/>
+            <wp:effectExtent l="0" t="0" r="3175" b="0"/>
+            <wp:docPr id="6" name="Picture 6" descr="Chart, line chart&#10;&#10;Description automatically generated"/>
+            <wp:cNvGraphicFramePr>
+              <a:graphicFrameLocks xmlns:a="http://schemas.openxmlformats.org/drawingml/2006/main" noChangeAspect="1"/>
+            </wp:cNvGraphicFramePr>
+            <a:graphic xmlns:a="http://schemas.openxmlformats.org/drawingml/2006/main">
+              <a:graphicData uri="http://schemas.openxmlformats.org/drawingml/2006/picture">
+                <pic:pic xmlns:pic="http://schemas.openxmlformats.org/drawingml/2006/picture">
+                  <pic:nvPicPr>
+                    <pic:cNvPr id="6" name="Picture 6" descr="Chart, line chart&#10;&#10;Description automatically generated"/>
+                    <pic:cNvPicPr/>
+                  </pic:nvPicPr>
+                  <pic:blipFill>
+                    <a:blip r:embed="rId11"/>
+                    <a:stretch>
+                      <a:fillRect/>
+                    </a:stretch>
+                  </pic:blipFill>
+                  <pic:spPr>
+                    <a:xfrm>
+                      <a:off x="0" y="0"/>
+                      <a:ext cx="5187129" cy="2636237"/>
+                    </a:xfrm>
+                    <a:prstGeom prst="rect">
+                      <a:avLst/>
+                    </a:prstGeom>
+                  </pic:spPr>
+                </pic:pic>
+              </a:graphicData>
+            </a:graphic>
+          </wp:inline>
+        </w:drawing>
+      </w:r>
+    </w:p>
+    <w:p>
+      <w:pPr>
+        <w:rPr>
+          <w:b/>
+          <w:bCs/>
+        </w:rPr>
+      </w:pPr>
+      <w:r>
+        <w:rPr>
+          <w:b/>
+          <w:bCs/>
+        </w:rPr>
+        <w:t>Questions</w:t>
+      </w:r>
+    </w:p>
+    <w:p>
+      <w:pPr>
+        <w:pStyle w:val="ListParagraph"/>
+        <w:numPr>
+          <w:ilvl w:val="0"/>
+          <w:numId w:val="4"/>
+        </w:numPr>
+      </w:pPr>
+      <w:r>
+        <w:t>The efficiency of executing query increases by connection pooling.</w:t>
+      </w:r>
+      <w:r>
+        <w:t xml:space="preserve"> </w:t>
+      </w:r>
+      <w:r>
+        <w:t>When connection pooling is not used a thread is created for every request. But when connection pooling is used instead of creating a new thread for every request a pool of thread is maintained which execute the requests.</w:t>
+      </w:r>
+      <w:r>
+        <w:t xml:space="preserve"> </w:t>
+      </w:r>
+      <w:r>
+        <w:t xml:space="preserve">When more </w:t>
+      </w:r>
+      <w:r>
+        <w:t>requests</w:t>
+      </w:r>
+      <w:r>
+        <w:t xml:space="preserve"> come to the backend then they are maintained in a queue. Due to this the calls to the backend database are reduced. When pooling is not used the NodeJS server crashes intermittently which lower the performance of the application. When pooling is used it does not crash.</w:t>
+      </w:r>
+      <w:r>
+        <w:br/>
+      </w:r>
+    </w:p>
+    <w:p>
+      <w:pPr>
+        <w:pStyle w:val="ListParagraph"/>
+        <w:numPr>
+          <w:ilvl w:val="0"/>
+          <w:numId w:val="4"/>
+        </w:numPr>
+      </w:pPr>
+      <w:r>
+        <w:t>Ways to improve SQL performance</w:t>
+      </w:r>
+      <w:r>
+        <w:t xml:space="preserve"> –</w:t>
+      </w:r>
+      <w:r>
+        <w:br/>
+      </w:r>
+    </w:p>
+    <w:p>
+      <w:pPr>
+        <w:pStyle w:val="ListParagraph"/>
+        <w:numPr>
+          <w:ilvl w:val="1"/>
+          <w:numId w:val="4"/>
+        </w:numPr>
+      </w:pPr>
+      <w:r>
+        <w:t xml:space="preserve">Creation and </w:t>
+      </w:r>
+      <w:r>
+        <w:t>u</w:t>
+      </w:r>
+      <w:r>
+        <w:t xml:space="preserve">se of </w:t>
+      </w:r>
+      <w:r>
+        <w:t>i</w:t>
+      </w:r>
+      <w:r>
+        <w:t>ndexes</w:t>
+      </w:r>
+      <w:r>
+        <w:t xml:space="preserve"> – An</w:t>
+      </w:r>
+      <w:r>
+        <w:t xml:space="preserve"> </w:t>
+      </w:r>
+      <w:r>
+        <w:t>i</w:t>
+      </w:r>
+      <w:r>
+        <w:t xml:space="preserve">ndex can reduce the data retrieval time </w:t>
+      </w:r>
+      <w:r>
+        <w:t>of a record</w:t>
+      </w:r>
+    </w:p>
+    <w:p>
+      <w:pPr>
+        <w:pStyle w:val="ListParagraph"/>
+        <w:numPr>
+          <w:ilvl w:val="1"/>
+          <w:numId w:val="4"/>
+        </w:numPr>
+      </w:pPr>
+      <w:r>
+        <w:t>Good s</w:t>
+      </w:r>
+      <w:r>
+        <w:t xml:space="preserve">chema </w:t>
+      </w:r>
+      <w:r>
+        <w:t>d</w:t>
+      </w:r>
+      <w:r>
+        <w:t>efinitions</w:t>
+      </w:r>
+      <w:r>
+        <w:t xml:space="preserve"> – </w:t>
+      </w:r>
+      <w:r>
+        <w:t>Availability of the right constraint on the right place always helps to improve the query performance, like FORIGEN KEY constraint helps to simplify joins by converting some outer or semi-joins to inner joins and CHECK constraint also helps a bit by removing unnecessary or redundant predicates.</w:t>
+      </w:r>
+    </w:p>
+    <w:p>
+      <w:pPr>
+        <w:pStyle w:val="ListParagraph"/>
+        <w:numPr>
+          <w:ilvl w:val="1"/>
+          <w:numId w:val="4"/>
+        </w:numPr>
+      </w:pPr>
+      <w:r>
+        <w:t>Avoid Running Queries in a Loop</w:t>
+      </w:r>
+      <w:r>
+        <w:t xml:space="preserve"> – </w:t>
+      </w:r>
+      <w:r>
+        <w:t xml:space="preserve">Running queries in a loop can significantly slow </w:t>
+      </w:r>
+      <w:r>
+        <w:t xml:space="preserve">down </w:t>
+      </w:r>
+      <w:r>
+        <w:t xml:space="preserve">runtime. In some cases, </w:t>
+      </w:r>
+      <w:r>
+        <w:t xml:space="preserve">we can make use of </w:t>
+      </w:r>
+      <w:r>
+        <w:t>bulk insert</w:t>
+      </w:r>
+      <w:r>
+        <w:t>s</w:t>
+      </w:r>
+      <w:r>
+        <w:t xml:space="preserve"> and update</w:t>
+      </w:r>
+      <w:r>
+        <w:t>s to the</w:t>
+      </w:r>
+      <w:r>
+        <w:t xml:space="preserve"> data, which is more efficient than using loops.</w:t>
+      </w:r>
+    </w:p>
     <w:sectPr>
       <w:pgSz w:w="12240" w:h="15840"/>
       <w:pgMar w:top="1440" w:right="1440" w:bottom="1440" w:left="1440" w:header="720" w:footer="720" w:gutter="0"/>
@@ -190,8 +829,510 @@
       </w:rPr>
     </w:lvl>
   </w:abstractNum>
+  <w:abstractNum w:abstractNumId="1" w15:restartNumberingAfterBreak="0">
+    <w:nsid w:val="2B2605C7"/>
+    <w:multiLevelType w:val="hybridMultilevel"/>
+    <w:tmpl w:val="8DC44262"/>
+    <w:lvl w:ilvl="0" w:tplc="0409000F">
+      <w:start w:val="1"/>
+      <w:numFmt w:val="decimal"/>
+      <w:lvlText w:val="%1."/>
+      <w:lvlJc w:val="left"/>
+      <w:pPr>
+        <w:ind w:left="720" w:hanging="360"/>
+      </w:pPr>
+      <w:rPr>
+        <w:rFonts w:hint="default"/>
+      </w:rPr>
+    </w:lvl>
+    <w:lvl w:ilvl="1" w:tplc="04090019">
+      <w:start w:val="1"/>
+      <w:numFmt w:val="lowerLetter"/>
+      <w:lvlText w:val="%2."/>
+      <w:lvlJc w:val="left"/>
+      <w:pPr>
+        <w:ind w:left="1440" w:hanging="360"/>
+      </w:pPr>
+    </w:lvl>
+    <w:lvl w:ilvl="2" w:tplc="0409001B" w:tentative="1">
+      <w:start w:val="1"/>
+      <w:numFmt w:val="lowerRoman"/>
+      <w:lvlText w:val="%3."/>
+      <w:lvlJc w:val="right"/>
+      <w:pPr>
+        <w:ind w:left="2160" w:hanging="180"/>
+      </w:pPr>
+    </w:lvl>
+    <w:lvl w:ilvl="3" w:tplc="0409000F" w:tentative="1">
+      <w:start w:val="1"/>
+      <w:numFmt w:val="decimal"/>
+      <w:lvlText w:val="%4."/>
+      <w:lvlJc w:val="left"/>
+      <w:pPr>
+        <w:ind w:left="2880" w:hanging="360"/>
+      </w:pPr>
+    </w:lvl>
+    <w:lvl w:ilvl="4" w:tplc="04090019" w:tentative="1">
+      <w:start w:val="1"/>
+      <w:numFmt w:val="lowerLetter"/>
+      <w:lvlText w:val="%5."/>
+      <w:lvlJc w:val="left"/>
+      <w:pPr>
+        <w:ind w:left="3600" w:hanging="360"/>
+      </w:pPr>
+    </w:lvl>
+    <w:lvl w:ilvl="5" w:tplc="0409001B" w:tentative="1">
+      <w:start w:val="1"/>
+      <w:numFmt w:val="lowerRoman"/>
+      <w:lvlText w:val="%6."/>
+      <w:lvlJc w:val="right"/>
+      <w:pPr>
+        <w:ind w:left="4320" w:hanging="180"/>
+      </w:pPr>
+    </w:lvl>
+    <w:lvl w:ilvl="6" w:tplc="0409000F" w:tentative="1">
+      <w:start w:val="1"/>
+      <w:numFmt w:val="decimal"/>
+      <w:lvlText w:val="%7."/>
+      <w:lvlJc w:val="left"/>
+      <w:pPr>
+        <w:ind w:left="5040" w:hanging="360"/>
+      </w:pPr>
+    </w:lvl>
+    <w:lvl w:ilvl="7" w:tplc="04090019" w:tentative="1">
+      <w:start w:val="1"/>
+      <w:numFmt w:val="lowerLetter"/>
+      <w:lvlText w:val="%8."/>
+      <w:lvlJc w:val="left"/>
+      <w:pPr>
+        <w:ind w:left="5760" w:hanging="360"/>
+      </w:pPr>
+    </w:lvl>
+    <w:lvl w:ilvl="8" w:tplc="0409001B" w:tentative="1">
+      <w:start w:val="1"/>
+      <w:numFmt w:val="lowerRoman"/>
+      <w:lvlText w:val="%9."/>
+      <w:lvlJc w:val="right"/>
+      <w:pPr>
+        <w:ind w:left="6480" w:hanging="180"/>
+      </w:pPr>
+    </w:lvl>
+  </w:abstractNum>
+  <w:abstractNum w:abstractNumId="2" w15:restartNumberingAfterBreak="0">
+    <w:nsid w:val="422959DE"/>
+    <w:multiLevelType w:val="hybridMultilevel"/>
+    <w:tmpl w:val="E7E62364"/>
+    <w:lvl w:ilvl="0" w:tplc="04090001">
+      <w:start w:val="1"/>
+      <w:numFmt w:val="bullet"/>
+      <w:lvlText w:val=""/>
+      <w:lvlJc w:val="left"/>
+      <w:pPr>
+        <w:ind w:left="720" w:hanging="360"/>
+      </w:pPr>
+      <w:rPr>
+        <w:rFonts w:ascii="Symbol" w:hAnsi="Symbol" w:hint="default"/>
+      </w:rPr>
+    </w:lvl>
+    <w:lvl w:ilvl="1" w:tplc="04090003" w:tentative="1">
+      <w:start w:val="1"/>
+      <w:numFmt w:val="bullet"/>
+      <w:lvlText w:val="o"/>
+      <w:lvlJc w:val="left"/>
+      <w:pPr>
+        <w:ind w:left="1440" w:hanging="360"/>
+      </w:pPr>
+      <w:rPr>
+        <w:rFonts w:ascii="Courier New" w:hAnsi="Courier New" w:cs="Courier New" w:hint="default"/>
+      </w:rPr>
+    </w:lvl>
+    <w:lvl w:ilvl="2" w:tplc="04090005" w:tentative="1">
+      <w:start w:val="1"/>
+      <w:numFmt w:val="bullet"/>
+      <w:lvlText w:val=""/>
+      <w:lvlJc w:val="left"/>
+      <w:pPr>
+        <w:ind w:left="2160" w:hanging="360"/>
+      </w:pPr>
+      <w:rPr>
+        <w:rFonts w:ascii="Wingdings" w:hAnsi="Wingdings" w:hint="default"/>
+      </w:rPr>
+    </w:lvl>
+    <w:lvl w:ilvl="3" w:tplc="04090001" w:tentative="1">
+      <w:start w:val="1"/>
+      <w:numFmt w:val="bullet"/>
+      <w:lvlText w:val=""/>
+      <w:lvlJc w:val="left"/>
+      <w:pPr>
+        <w:ind w:left="2880" w:hanging="360"/>
+      </w:pPr>
+      <w:rPr>
+        <w:rFonts w:ascii="Symbol" w:hAnsi="Symbol" w:hint="default"/>
+      </w:rPr>
+    </w:lvl>
+    <w:lvl w:ilvl="4" w:tplc="04090003" w:tentative="1">
+      <w:start w:val="1"/>
+      <w:numFmt w:val="bullet"/>
+      <w:lvlText w:val="o"/>
+      <w:lvlJc w:val="left"/>
+      <w:pPr>
+        <w:ind w:left="3600" w:hanging="360"/>
+      </w:pPr>
+      <w:rPr>
+        <w:rFonts w:ascii="Courier New" w:hAnsi="Courier New" w:cs="Courier New" w:hint="default"/>
+      </w:rPr>
+    </w:lvl>
+    <w:lvl w:ilvl="5" w:tplc="04090005" w:tentative="1">
+      <w:start w:val="1"/>
+      <w:numFmt w:val="bullet"/>
+      <w:lvlText w:val=""/>
+      <w:lvlJc w:val="left"/>
+      <w:pPr>
+        <w:ind w:left="4320" w:hanging="360"/>
+      </w:pPr>
+      <w:rPr>
+        <w:rFonts w:ascii="Wingdings" w:hAnsi="Wingdings" w:hint="default"/>
+      </w:rPr>
+    </w:lvl>
+    <w:lvl w:ilvl="6" w:tplc="04090001" w:tentative="1">
+      <w:start w:val="1"/>
+      <w:numFmt w:val="bullet"/>
+      <w:lvlText w:val=""/>
+      <w:lvlJc w:val="left"/>
+      <w:pPr>
+        <w:ind w:left="5040" w:hanging="360"/>
+      </w:pPr>
+      <w:rPr>
+        <w:rFonts w:ascii="Symbol" w:hAnsi="Symbol" w:hint="default"/>
+      </w:rPr>
+    </w:lvl>
+    <w:lvl w:ilvl="7" w:tplc="04090003" w:tentative="1">
+      <w:start w:val="1"/>
+      <w:numFmt w:val="bullet"/>
+      <w:lvlText w:val="o"/>
+      <w:lvlJc w:val="left"/>
+      <w:pPr>
+        <w:ind w:left="5760" w:hanging="360"/>
+      </w:pPr>
+      <w:rPr>
+        <w:rFonts w:ascii="Courier New" w:hAnsi="Courier New" w:cs="Courier New" w:hint="default"/>
+      </w:rPr>
+    </w:lvl>
+    <w:lvl w:ilvl="8" w:tplc="04090005" w:tentative="1">
+      <w:start w:val="1"/>
+      <w:numFmt w:val="bullet"/>
+      <w:lvlText w:val=""/>
+      <w:lvlJc w:val="left"/>
+      <w:pPr>
+        <w:ind w:left="6480" w:hanging="360"/>
+      </w:pPr>
+      <w:rPr>
+        <w:rFonts w:ascii="Wingdings" w:hAnsi="Wingdings" w:hint="default"/>
+      </w:rPr>
+    </w:lvl>
+  </w:abstractNum>
+  <w:abstractNum w:abstractNumId="3" w15:restartNumberingAfterBreak="0">
+    <w:nsid w:val="49EF08E3"/>
+    <w:multiLevelType w:val="hybridMultilevel"/>
+    <w:tmpl w:val="33E8C1D4"/>
+    <w:lvl w:ilvl="0" w:tplc="0409000F">
+      <w:start w:val="1"/>
+      <w:numFmt w:val="decimal"/>
+      <w:lvlText w:val="%1."/>
+      <w:lvlJc w:val="left"/>
+      <w:pPr>
+        <w:ind w:left="720" w:hanging="360"/>
+      </w:pPr>
+    </w:lvl>
+    <w:lvl w:ilvl="1" w:tplc="04090019" w:tentative="1">
+      <w:start w:val="1"/>
+      <w:numFmt w:val="lowerLetter"/>
+      <w:lvlText w:val="%2."/>
+      <w:lvlJc w:val="left"/>
+      <w:pPr>
+        <w:ind w:left="1440" w:hanging="360"/>
+      </w:pPr>
+    </w:lvl>
+    <w:lvl w:ilvl="2" w:tplc="0409001B" w:tentative="1">
+      <w:start w:val="1"/>
+      <w:numFmt w:val="lowerRoman"/>
+      <w:lvlText w:val="%3."/>
+      <w:lvlJc w:val="right"/>
+      <w:pPr>
+        <w:ind w:left="2160" w:hanging="180"/>
+      </w:pPr>
+    </w:lvl>
+    <w:lvl w:ilvl="3" w:tplc="0409000F" w:tentative="1">
+      <w:start w:val="1"/>
+      <w:numFmt w:val="decimal"/>
+      <w:lvlText w:val="%4."/>
+      <w:lvlJc w:val="left"/>
+      <w:pPr>
+        <w:ind w:left="2880" w:hanging="360"/>
+      </w:pPr>
+    </w:lvl>
+    <w:lvl w:ilvl="4" w:tplc="04090019" w:tentative="1">
+      <w:start w:val="1"/>
+      <w:numFmt w:val="lowerLetter"/>
+      <w:lvlText w:val="%5."/>
+      <w:lvlJc w:val="left"/>
+      <w:pPr>
+        <w:ind w:left="3600" w:hanging="360"/>
+      </w:pPr>
+    </w:lvl>
+    <w:lvl w:ilvl="5" w:tplc="0409001B" w:tentative="1">
+      <w:start w:val="1"/>
+      <w:numFmt w:val="lowerRoman"/>
+      <w:lvlText w:val="%6."/>
+      <w:lvlJc w:val="right"/>
+      <w:pPr>
+        <w:ind w:left="4320" w:hanging="180"/>
+      </w:pPr>
+    </w:lvl>
+    <w:lvl w:ilvl="6" w:tplc="0409000F" w:tentative="1">
+      <w:start w:val="1"/>
+      <w:numFmt w:val="decimal"/>
+      <w:lvlText w:val="%7."/>
+      <w:lvlJc w:val="left"/>
+      <w:pPr>
+        <w:ind w:left="5040" w:hanging="360"/>
+      </w:pPr>
+    </w:lvl>
+    <w:lvl w:ilvl="7" w:tplc="04090019" w:tentative="1">
+      <w:start w:val="1"/>
+      <w:numFmt w:val="lowerLetter"/>
+      <w:lvlText w:val="%8."/>
+      <w:lvlJc w:val="left"/>
+      <w:pPr>
+        <w:ind w:left="5760" w:hanging="360"/>
+      </w:pPr>
+    </w:lvl>
+    <w:lvl w:ilvl="8" w:tplc="0409001B" w:tentative="1">
+      <w:start w:val="1"/>
+      <w:numFmt w:val="lowerRoman"/>
+      <w:lvlText w:val="%9."/>
+      <w:lvlJc w:val="right"/>
+      <w:pPr>
+        <w:ind w:left="6480" w:hanging="180"/>
+      </w:pPr>
+    </w:lvl>
+  </w:abstractNum>
+  <w:abstractNum w:abstractNumId="4" w15:restartNumberingAfterBreak="0">
+    <w:nsid w:val="70581E50"/>
+    <w:multiLevelType w:val="hybridMultilevel"/>
+    <w:tmpl w:val="4BB0F82A"/>
+    <w:lvl w:ilvl="0" w:tplc="0409000F">
+      <w:start w:val="1"/>
+      <w:numFmt w:val="decimal"/>
+      <w:lvlText w:val="%1."/>
+      <w:lvlJc w:val="left"/>
+      <w:pPr>
+        <w:ind w:left="720" w:hanging="360"/>
+      </w:pPr>
+    </w:lvl>
+    <w:lvl w:ilvl="1" w:tplc="04090019" w:tentative="1">
+      <w:start w:val="1"/>
+      <w:numFmt w:val="lowerLetter"/>
+      <w:lvlText w:val="%2."/>
+      <w:lvlJc w:val="left"/>
+      <w:pPr>
+        <w:ind w:left="1440" w:hanging="360"/>
+      </w:pPr>
+    </w:lvl>
+    <w:lvl w:ilvl="2" w:tplc="0409001B" w:tentative="1">
+      <w:start w:val="1"/>
+      <w:numFmt w:val="lowerRoman"/>
+      <w:lvlText w:val="%3."/>
+      <w:lvlJc w:val="right"/>
+      <w:pPr>
+        <w:ind w:left="2160" w:hanging="180"/>
+      </w:pPr>
+    </w:lvl>
+    <w:lvl w:ilvl="3" w:tplc="0409000F" w:tentative="1">
+      <w:start w:val="1"/>
+      <w:numFmt w:val="decimal"/>
+      <w:lvlText w:val="%4."/>
+      <w:lvlJc w:val="left"/>
+      <w:pPr>
+        <w:ind w:left="2880" w:hanging="360"/>
+      </w:pPr>
+    </w:lvl>
+    <w:lvl w:ilvl="4" w:tplc="04090019" w:tentative="1">
+      <w:start w:val="1"/>
+      <w:numFmt w:val="lowerLetter"/>
+      <w:lvlText w:val="%5."/>
+      <w:lvlJc w:val="left"/>
+      <w:pPr>
+        <w:ind w:left="3600" w:hanging="360"/>
+      </w:pPr>
+    </w:lvl>
+    <w:lvl w:ilvl="5" w:tplc="0409001B" w:tentative="1">
+      <w:start w:val="1"/>
+      <w:numFmt w:val="lowerRoman"/>
+      <w:lvlText w:val="%6."/>
+      <w:lvlJc w:val="right"/>
+      <w:pPr>
+        <w:ind w:left="4320" w:hanging="180"/>
+      </w:pPr>
+    </w:lvl>
+    <w:lvl w:ilvl="6" w:tplc="0409000F" w:tentative="1">
+      <w:start w:val="1"/>
+      <w:numFmt w:val="decimal"/>
+      <w:lvlText w:val="%7."/>
+      <w:lvlJc w:val="left"/>
+      <w:pPr>
+        <w:ind w:left="5040" w:hanging="360"/>
+      </w:pPr>
+    </w:lvl>
+    <w:lvl w:ilvl="7" w:tplc="04090019" w:tentative="1">
+      <w:start w:val="1"/>
+      <w:numFmt w:val="lowerLetter"/>
+      <w:lvlText w:val="%8."/>
+      <w:lvlJc w:val="left"/>
+      <w:pPr>
+        <w:ind w:left="5760" w:hanging="360"/>
+      </w:pPr>
+    </w:lvl>
+    <w:lvl w:ilvl="8" w:tplc="0409001B" w:tentative="1">
+      <w:start w:val="1"/>
+      <w:numFmt w:val="lowerRoman"/>
+      <w:lvlText w:val="%9."/>
+      <w:lvlJc w:val="right"/>
+      <w:pPr>
+        <w:ind w:left="6480" w:hanging="180"/>
+      </w:pPr>
+    </w:lvl>
+  </w:abstractNum>
+  <w:abstractNum w:abstractNumId="5" w15:restartNumberingAfterBreak="0">
+    <w:nsid w:val="72A568F1"/>
+    <w:multiLevelType w:val="hybridMultilevel"/>
+    <w:tmpl w:val="871E1738"/>
+    <w:lvl w:ilvl="0" w:tplc="04090001">
+      <w:start w:val="1"/>
+      <w:numFmt w:val="bullet"/>
+      <w:lvlText w:val=""/>
+      <w:lvlJc w:val="left"/>
+      <w:pPr>
+        <w:ind w:left="720" w:hanging="360"/>
+      </w:pPr>
+      <w:rPr>
+        <w:rFonts w:ascii="Symbol" w:hAnsi="Symbol" w:hint="default"/>
+      </w:rPr>
+    </w:lvl>
+    <w:lvl w:ilvl="1" w:tplc="04090003" w:tentative="1">
+      <w:start w:val="1"/>
+      <w:numFmt w:val="bullet"/>
+      <w:lvlText w:val="o"/>
+      <w:lvlJc w:val="left"/>
+      <w:pPr>
+        <w:ind w:left="1440" w:hanging="360"/>
+      </w:pPr>
+      <w:rPr>
+        <w:rFonts w:ascii="Courier New" w:hAnsi="Courier New" w:cs="Courier New" w:hint="default"/>
+      </w:rPr>
+    </w:lvl>
+    <w:lvl w:ilvl="2" w:tplc="04090005" w:tentative="1">
+      <w:start w:val="1"/>
+      <w:numFmt w:val="bullet"/>
+      <w:lvlText w:val=""/>
+      <w:lvlJc w:val="left"/>
+      <w:pPr>
+        <w:ind w:left="2160" w:hanging="360"/>
+      </w:pPr>
+      <w:rPr>
+        <w:rFonts w:ascii="Wingdings" w:hAnsi="Wingdings" w:hint="default"/>
+      </w:rPr>
+    </w:lvl>
+    <w:lvl w:ilvl="3" w:tplc="04090001" w:tentative="1">
+      <w:start w:val="1"/>
+      <w:numFmt w:val="bullet"/>
+      <w:lvlText w:val=""/>
+      <w:lvlJc w:val="left"/>
+      <w:pPr>
+        <w:ind w:left="2880" w:hanging="360"/>
+      </w:pPr>
+      <w:rPr>
+        <w:rFonts w:ascii="Symbol" w:hAnsi="Symbol" w:hint="default"/>
+      </w:rPr>
+    </w:lvl>
+    <w:lvl w:ilvl="4" w:tplc="04090003" w:tentative="1">
+      <w:start w:val="1"/>
+      <w:numFmt w:val="bullet"/>
+      <w:lvlText w:val="o"/>
+      <w:lvlJc w:val="left"/>
+      <w:pPr>
+        <w:ind w:left="3600" w:hanging="360"/>
+      </w:pPr>
+      <w:rPr>
+        <w:rFonts w:ascii="Courier New" w:hAnsi="Courier New" w:cs="Courier New" w:hint="default"/>
+      </w:rPr>
+    </w:lvl>
+    <w:lvl w:ilvl="5" w:tplc="04090005" w:tentative="1">
+      <w:start w:val="1"/>
+      <w:numFmt w:val="bullet"/>
+      <w:lvlText w:val=""/>
+      <w:lvlJc w:val="left"/>
+      <w:pPr>
+        <w:ind w:left="4320" w:hanging="360"/>
+      </w:pPr>
+      <w:rPr>
+        <w:rFonts w:ascii="Wingdings" w:hAnsi="Wingdings" w:hint="default"/>
+      </w:rPr>
+    </w:lvl>
+    <w:lvl w:ilvl="6" w:tplc="04090001" w:tentative="1">
+      <w:start w:val="1"/>
+      <w:numFmt w:val="bullet"/>
+      <w:lvlText w:val=""/>
+      <w:lvlJc w:val="left"/>
+      <w:pPr>
+        <w:ind w:left="5040" w:hanging="360"/>
+      </w:pPr>
+      <w:rPr>
+        <w:rFonts w:ascii="Symbol" w:hAnsi="Symbol" w:hint="default"/>
+      </w:rPr>
+    </w:lvl>
+    <w:lvl w:ilvl="7" w:tplc="04090003" w:tentative="1">
+      <w:start w:val="1"/>
+      <w:numFmt w:val="bullet"/>
+      <w:lvlText w:val="o"/>
+      <w:lvlJc w:val="left"/>
+      <w:pPr>
+        <w:ind w:left="5760" w:hanging="360"/>
+      </w:pPr>
+      <w:rPr>
+        <w:rFonts w:ascii="Courier New" w:hAnsi="Courier New" w:cs="Courier New" w:hint="default"/>
+      </w:rPr>
+    </w:lvl>
+    <w:lvl w:ilvl="8" w:tplc="04090005" w:tentative="1">
+      <w:start w:val="1"/>
+      <w:numFmt w:val="bullet"/>
+      <w:lvlText w:val=""/>
+      <w:lvlJc w:val="left"/>
+      <w:pPr>
+        <w:ind w:left="6480" w:hanging="360"/>
+      </w:pPr>
+      <w:rPr>
+        <w:rFonts w:ascii="Wingdings" w:hAnsi="Wingdings" w:hint="default"/>
+      </w:rPr>
+    </w:lvl>
+  </w:abstractNum>
   <w:num w:numId="1">
     <w:abstractNumId w:val="0"/>
+  </w:num>
+  <w:num w:numId="2">
+    <w:abstractNumId w:val="4"/>
+  </w:num>
+  <w:num w:numId="3">
+    <w:abstractNumId w:val="3"/>
+  </w:num>
+  <w:num w:numId="4">
+    <w:abstractNumId w:val="1"/>
+  </w:num>
+  <w:num w:numId="5">
+    <w:abstractNumId w:val="5"/>
+  </w:num>
+  <w:num w:numId="6">
+    <w:abstractNumId w:val="2"/>
   </w:num>
 </w:numbering>
 </file>

</xml_diff>